<commit_message>
custom invoice provision changes
</commit_message>
<xml_diff>
--- a/resources/invoice.docx
+++ b/resources/invoice.docx
@@ -199,8 +199,10 @@
         <w:ind w:left="820"/>
         <w:rPr>
           <w:rFonts w:ascii="Arial" w:hAnsi="Arial" w:cs="Arial"/>
+          <w:color w:val="5B9BD4"/>
           <w:sz w:val="20"/>
           <w:szCs w:val="20"/>
+          <w:lang w:val="en-IN"/>
         </w:rPr>
       </w:pPr>
       <w:r>
@@ -210,7 +212,26 @@
           <w:sz w:val="20"/>
           <w:szCs w:val="20"/>
         </w:rPr>
-        <w:t>PROFORMA INVOICE</w:t>
+        <w:t>${</w:t>
+      </w:r>
+      <w:r>
+        <w:rPr>
+          <w:rFonts w:ascii="Arial" w:hAnsi="Arial" w:cs="Arial"/>
+          <w:color w:val="5B9BD4"/>
+          <w:sz w:val="20"/>
+          <w:szCs w:val="20"/>
+          <w:lang w:val="en-IN"/>
+        </w:rPr>
+        <w:t>TodayDate</w:t>
+      </w:r>
+      <w:r>
+        <w:rPr>
+          <w:rFonts w:ascii="Arial" w:hAnsi="Arial" w:cs="Arial"/>
+          <w:color w:val="5B9BD4"/>
+          <w:sz w:val="20"/>
+          <w:szCs w:val="20"/>
+        </w:rPr>
+        <w:t>}</w:t>
       </w:r>
     </w:p>
     <w:p>
@@ -238,77 +259,15 @@
       <w:r>
         <w:rPr>
           <w:rFonts w:ascii="Arial" w:hAnsi="Arial" w:cs="Arial"/>
-          <w:b/>
-          <w:color w:val="1F4E79"/>
-          <w:sz w:val="20"/>
-          <w:szCs w:val="20"/>
-        </w:rPr>
-        <w:t xml:space="preserve">    </w:t>
-      </w:r>
-      <w:r>
-        <w:rPr>
-          <w:rFonts w:ascii="Arial" w:hAnsi="Arial" w:cs="Arial"/>
-          <w:b/>
-          <w:color w:val="1F4E79"/>
-          <w:sz w:val="20"/>
-          <w:szCs w:val="20"/>
-        </w:rPr>
-        <w:t>Proforma</w:t>
-      </w:r>
-      <w:r>
-        <w:rPr>
-          <w:rFonts w:ascii="Arial" w:hAnsi="Arial" w:cs="Arial"/>
-          <w:b/>
           <w:color w:val="1F4E79"/>
           <w:spacing w:val="-1"/>
           <w:sz w:val="20"/>
           <w:szCs w:val="20"/>
         </w:rPr>
-        <w:t xml:space="preserve"> </w:t>
-      </w:r>
-      <w:r>
-        <w:rPr>
-          <w:rFonts w:ascii="Arial" w:hAnsi="Arial" w:cs="Arial"/>
-          <w:b/>
-          <w:color w:val="1F4E79"/>
-          <w:spacing w:val="-1"/>
-          <w:sz w:val="20"/>
-          <w:szCs w:val="20"/>
-        </w:rPr>
-        <w:t>Invoice</w:t>
-      </w:r>
-      <w:r>
-        <w:rPr>
-          <w:rFonts w:ascii="Arial" w:hAnsi="Arial" w:cs="Arial"/>
-          <w:b/>
-          <w:color w:val="1F4E79"/>
-          <w:spacing w:val="-2"/>
-          <w:sz w:val="20"/>
-          <w:szCs w:val="20"/>
-        </w:rPr>
-        <w:t xml:space="preserve"> </w:t>
-      </w:r>
-      <w:r>
-        <w:rPr>
-          <w:rFonts w:ascii="Arial" w:hAnsi="Arial" w:cs="Arial"/>
-          <w:b/>
-          <w:color w:val="1F4E79"/>
-          <w:spacing w:val="-1"/>
-          <w:sz w:val="20"/>
-          <w:szCs w:val="20"/>
-        </w:rPr>
-        <w:t>No:</w:t>
-      </w:r>
-      <w:r>
-        <w:rPr>
-          <w:rFonts w:ascii="Arial" w:hAnsi="Arial" w:cs="Arial"/>
-          <w:b/>
-          <w:color w:val="1F4E79"/>
-          <w:sz w:val="20"/>
-          <w:szCs w:val="20"/>
-        </w:rPr>
-        <w:t xml:space="preserve"> </w:t>
-      </w:r>
+        <w:t xml:space="preserve">   </w:t>
+      </w:r>
+      <w:bookmarkStart w:id="0" w:name="_GoBack"/>
+      <w:bookmarkEnd w:id="0"/>
       <w:r>
         <w:rPr>
           <w:rFonts w:ascii="Arial" w:hAnsi="Arial" w:cs="Arial"/>
@@ -2864,8 +2823,6 @@
                 <w:lang w:val="en-IN"/>
               </w:rPr>
             </w:pPr>
-            <w:bookmarkStart w:id="0" w:name="_GoBack"/>
-            <w:bookmarkEnd w:id="0"/>
             <w:r>
               <w:rPr>
                 <w:rFonts w:cs="Arial"/>
@@ -4792,7 +4749,7 @@
 </file>
 
 <file path=customXml/itemProps1.xml><?xml version="1.0" encoding="utf-8"?>
-<ds:datastoreItem xmlns:ds="http://schemas.openxmlformats.org/officeDocument/2006/customXml" ds:itemID="{EDDC2968-FBD0-4A9A-BDD5-88B478022B36}">
+<ds:datastoreItem xmlns:ds="http://schemas.openxmlformats.org/officeDocument/2006/customXml" ds:itemID="{73BDD8B9-5D59-4761-AAC5-2FB22EE24809}">
   <ds:schemaRefs>
     <ds:schemaRef ds:uri="http://schemas.openxmlformats.org/officeDocument/2006/bibliography"/>
   </ds:schemaRefs>

</xml_diff>